<commit_message>
button's design, proof-reading, few images updates
</commit_message>
<xml_diff>
--- a/public/pdf/Chemenigma_rules.docx
+++ b/public/pdf/Chemenigma_rules.docx
@@ -1,6 +1,6 @@
 
 <file path=word/document.xml><?xml version="1.0" encoding="utf-8"?>
-<w:document xmlns:wpc="http://schemas.microsoft.com/office/word/2010/wordprocessingCanvas" xmlns:cx="http://schemas.microsoft.com/office/drawing/2014/chartex" xmlns:cx1="http://schemas.microsoft.com/office/drawing/2015/9/8/chartex" xmlns:cx2="http://schemas.microsoft.com/office/drawing/2015/10/21/chartex" xmlns:cx3="http://schemas.microsoft.com/office/drawing/2016/5/9/chartex" xmlns:cx4="http://schemas.microsoft.com/office/drawing/2016/5/10/chartex" xmlns:cx5="http://schemas.microsoft.com/office/drawing/2016/5/11/chartex" xmlns:cx6="http://schemas.microsoft.com/office/drawing/2016/5/12/chartex" xmlns:cx7="http://schemas.microsoft.com/office/drawing/2016/5/13/chartex" xmlns:cx8="http://schemas.microsoft.com/office/drawing/2016/5/14/chartex" xmlns:mc="http://schemas.openxmlformats.org/markup-compatibility/2006" xmlns:aink="http://schemas.microsoft.com/office/drawing/2016/ink" xmlns:am3d="http://schemas.microsoft.com/office/drawing/2017/model3d" xmlns:o="urn:schemas-microsoft-com:office:office" xmlns:oel="http://schemas.microsoft.com/office/2019/extlst" xmlns:r="http://schemas.openxmlformats.org/officeDocument/2006/relationships" xmlns:m="http://schemas.openxmlformats.org/officeDocument/2006/math" xmlns:v="urn:schemas-microsoft-com:vml" xmlns:wp14="http://schemas.microsoft.com/office/word/2010/wordprocessingDrawing" xmlns:wp="http://schemas.openxmlformats.org/drawingml/2006/wordprocessingDrawing" xmlns:w10="urn:schemas-microsoft-com:office:word" xmlns:w="http://schemas.openxmlformats.org/wordprocessingml/2006/main" xmlns:w14="http://schemas.microsoft.com/office/word/2010/wordml" xmlns:w15="http://schemas.microsoft.com/office/word/2012/wordml" xmlns:w16cex="http://schemas.microsoft.com/office/word/2018/wordml/cex" xmlns:w16cid="http://schemas.microsoft.com/office/word/2016/wordml/cid" xmlns:w16="http://schemas.microsoft.com/office/word/2018/wordml" xmlns:w16sdtdh="http://schemas.microsoft.com/office/word/2020/wordml/sdtdatahash" xmlns:w16se="http://schemas.microsoft.com/office/word/2015/wordml/symex" xmlns:wpg="http://schemas.microsoft.com/office/word/2010/wordprocessingGroup" xmlns:wpi="http://schemas.microsoft.com/office/word/2010/wordprocessingInk" xmlns:wne="http://schemas.microsoft.com/office/word/2006/wordml" xmlns:wps="http://schemas.microsoft.com/office/word/2010/wordprocessingShape" mc:Ignorable="w14 w15 w16se w16cid w16 w16cex w16sdtdh wp14">
+<w:document xmlns:wpc="http://schemas.microsoft.com/office/word/2010/wordprocessingCanvas" xmlns:cx="http://schemas.microsoft.com/office/drawing/2014/chartex" xmlns:cx1="http://schemas.microsoft.com/office/drawing/2015/9/8/chartex" xmlns:cx2="http://schemas.microsoft.com/office/drawing/2015/10/21/chartex" xmlns:cx3="http://schemas.microsoft.com/office/drawing/2016/5/9/chartex" xmlns:cx4="http://schemas.microsoft.com/office/drawing/2016/5/10/chartex" xmlns:cx5="http://schemas.microsoft.com/office/drawing/2016/5/11/chartex" xmlns:cx6="http://schemas.microsoft.com/office/drawing/2016/5/12/chartex" xmlns:cx7="http://schemas.microsoft.com/office/drawing/2016/5/13/chartex" xmlns:cx8="http://schemas.microsoft.com/office/drawing/2016/5/14/chartex" xmlns:mc="http://schemas.openxmlformats.org/markup-compatibility/2006" xmlns:aink="http://schemas.microsoft.com/office/drawing/2016/ink" xmlns:am3d="http://schemas.microsoft.com/office/drawing/2017/model3d" xmlns:o="urn:schemas-microsoft-com:office:office" xmlns:oel="http://schemas.microsoft.com/office/2019/extlst" xmlns:r="http://schemas.openxmlformats.org/officeDocument/2006/relationships" xmlns:m="http://schemas.openxmlformats.org/officeDocument/2006/math" xmlns:v="urn:schemas-microsoft-com:vml" xmlns:wp14="http://schemas.microsoft.com/office/word/2010/wordprocessingDrawing" xmlns:wp="http://schemas.openxmlformats.org/drawingml/2006/wordprocessingDrawing" xmlns:w10="urn:schemas-microsoft-com:office:word" xmlns:w="http://schemas.openxmlformats.org/wordprocessingml/2006/main" xmlns:w14="http://schemas.microsoft.com/office/word/2010/wordml" xmlns:w15="http://schemas.microsoft.com/office/word/2012/wordml" xmlns:w16cex="http://schemas.microsoft.com/office/word/2018/wordml/cex" xmlns:w16cid="http://schemas.microsoft.com/office/word/2016/wordml/cid" xmlns:w16="http://schemas.microsoft.com/office/word/2018/wordml" xmlns:w16du="http://schemas.microsoft.com/office/word/2023/wordml/word16du" xmlns:w16sdtdh="http://schemas.microsoft.com/office/word/2020/wordml/sdtdatahash" xmlns:w16se="http://schemas.microsoft.com/office/word/2015/wordml/symex" xmlns:wpg="http://schemas.microsoft.com/office/word/2010/wordprocessingGroup" xmlns:wpi="http://schemas.microsoft.com/office/word/2010/wordprocessingInk" xmlns:wne="http://schemas.microsoft.com/office/word/2006/wordml" xmlns:wps="http://schemas.microsoft.com/office/word/2010/wordprocessingShape" mc:Ignorable="w14 w15 w16se w16cid w16 w16cex w16sdtdh wp14">
   <w:body>
     <w:p>
       <w:pPr>
@@ -1223,17 +1223,60 @@
       <w:r>
         <w:rPr>
           <w:rFonts w:ascii="Book Antiqua" w:hAnsi="Book Antiqua"/>
-          <w:spacing w:val="7"/>
-          <w:w w:val="105"/>
-        </w:rPr>
-        <w:t xml:space="preserve"> </w:t>
-      </w:r>
-      <w:r>
-        <w:rPr>
-          <w:rFonts w:ascii="Book Antiqua" w:hAnsi="Book Antiqua"/>
-          <w:w w:val="105"/>
-        </w:rPr>
-        <w:t>June or July 2023 (Dates will be disclosed soon).</w:t>
+          <w:w w:val="105"/>
+        </w:rPr>
+        <w:t xml:space="preserve"> July </w:t>
+      </w:r>
+      <w:r>
+        <w:rPr>
+          <w:rFonts w:ascii="Book Antiqua" w:hAnsi="Book Antiqua"/>
+          <w:w w:val="105"/>
+        </w:rPr>
+        <w:t xml:space="preserve">23, </w:t>
+      </w:r>
+      <w:r>
+        <w:rPr>
+          <w:rFonts w:ascii="Book Antiqua" w:hAnsi="Book Antiqua"/>
+          <w:w w:val="105"/>
+        </w:rPr>
+        <w:t xml:space="preserve">2023. </w:t>
+      </w:r>
+      <w:r>
+        <w:rPr>
+          <w:rFonts w:ascii="Book Antiqua" w:hAnsi="Book Antiqua"/>
+          <w:w w:val="105"/>
+        </w:rPr>
+        <w:t xml:space="preserve">Please be updated by checking the website regularly or/and follow the Instagram page of </w:t>
+      </w:r>
+      <w:proofErr w:type="spellStart"/>
+      <w:r>
+        <w:rPr>
+          <w:rFonts w:ascii="Book Antiqua" w:hAnsi="Book Antiqua"/>
+          <w:w w:val="105"/>
+        </w:rPr>
+        <w:t>scitech</w:t>
+      </w:r>
+      <w:r>
+        <w:rPr>
+          <w:rFonts w:ascii="Book Antiqua" w:hAnsi="Book Antiqua"/>
+          <w:w w:val="105"/>
+        </w:rPr>
+        <w:t>.</w:t>
+      </w:r>
+      <w:r>
+        <w:rPr>
+          <w:rFonts w:ascii="Book Antiqua" w:hAnsi="Book Antiqua"/>
+          <w:w w:val="105"/>
+        </w:rPr>
+        <w:t>pravega</w:t>
+      </w:r>
+      <w:proofErr w:type="spellEnd"/>
+      <w:r>
+        <w:rPr>
+          <w:rFonts w:ascii="Book Antiqua" w:hAnsi="Book Antiqua"/>
+          <w:w w:val="105"/>
+        </w:rPr>
+        <w:t>.</w:t>
       </w:r>
     </w:p>
     <w:p>
@@ -1748,26 +1791,55 @@
         <w:rPr>
           <w:rFonts w:ascii="Book Antiqua" w:hAnsi="Book Antiqua"/>
         </w:rPr>
-        <w:t>the event</w:t>
-      </w:r>
-      <w:r>
-        <w:rPr>
-          <w:rFonts w:ascii="Book Antiqua" w:hAnsi="Book Antiqua"/>
-          <w:spacing w:val="42"/>
-        </w:rPr>
-        <w:t xml:space="preserve"> </w:t>
-      </w:r>
-      <w:r>
-        <w:rPr>
-          <w:rFonts w:ascii="Book Antiqua" w:hAnsi="Book Antiqua"/>
-        </w:rPr>
-        <w:t>email ID</w:t>
-      </w:r>
-      <w:r>
-        <w:rPr>
-          <w:rFonts w:ascii="Book Antiqua" w:hAnsi="Book Antiqua"/>
-        </w:rPr>
-        <w:t xml:space="preserve"> (or any other appropriate mail ID will be informed)</w:t>
+        <w:t xml:space="preserve">the </w:t>
+      </w:r>
+      <w:proofErr w:type="spellStart"/>
+      <w:r>
+        <w:rPr>
+          <w:rFonts w:ascii="Book Antiqua" w:hAnsi="Book Antiqua"/>
+        </w:rPr>
+        <w:t>chemenigma</w:t>
+      </w:r>
+      <w:proofErr w:type="spellEnd"/>
+      <w:r>
+        <w:rPr>
+          <w:rFonts w:ascii="Book Antiqua" w:hAnsi="Book Antiqua"/>
+        </w:rPr>
+        <w:t>[dot]</w:t>
+      </w:r>
+      <w:proofErr w:type="spellStart"/>
+      <w:r>
+        <w:rPr>
+          <w:rFonts w:ascii="Book Antiqua" w:hAnsi="Book Antiqua"/>
+        </w:rPr>
+        <w:t>pravegax</w:t>
+      </w:r>
+      <w:proofErr w:type="spellEnd"/>
+      <w:r>
+        <w:rPr>
+          <w:rFonts w:ascii="Book Antiqua" w:hAnsi="Book Antiqua"/>
+        </w:rPr>
+        <w:t>[at]</w:t>
+      </w:r>
+      <w:proofErr w:type="spellStart"/>
+      <w:r>
+        <w:rPr>
+          <w:rFonts w:ascii="Book Antiqua" w:hAnsi="Book Antiqua"/>
+        </w:rPr>
+        <w:t>gmail</w:t>
+      </w:r>
+      <w:proofErr w:type="spellEnd"/>
+      <w:r>
+        <w:rPr>
+          <w:rFonts w:ascii="Book Antiqua" w:hAnsi="Book Antiqua"/>
+        </w:rPr>
+        <w:t>[dot]com</w:t>
+      </w:r>
+      <w:r>
+        <w:rPr>
+          <w:rFonts w:ascii="Book Antiqua" w:hAnsi="Book Antiqua"/>
+        </w:rPr>
+        <w:t xml:space="preserve"> (replace [dot] and [at] with actual ones while sending mails)</w:t>
       </w:r>
       <w:r>
         <w:rPr>
@@ -2332,13 +2404,7 @@
         <w:rPr>
           <w:rFonts w:ascii="Book Antiqua" w:hAnsi="Book Antiqua"/>
         </w:rPr>
-        <w:t>Thus,</w:t>
-      </w:r>
-      <w:r>
-        <w:rPr>
-          <w:rFonts w:ascii="Book Antiqua" w:hAnsi="Book Antiqua"/>
-        </w:rPr>
-        <w:t xml:space="preserve"> it</w:t>
+        <w:t>Thus, it</w:t>
       </w:r>
       <w:r>
         <w:rPr>
@@ -2985,234 +3051,6 @@
         <w:rPr>
           <w:rFonts w:ascii="Book Antiqua" w:hAnsi="Book Antiqua"/>
         </w:rPr>
-      </w:pPr>
-      <w:r>
-        <w:rPr>
-          <w:rFonts w:ascii="Book Antiqua" w:hAnsi="Book Antiqua"/>
-        </w:rPr>
-        <w:t>The organizers retain the right to update, edit, and remove rules summarily by posting it on the website, thus the participants are encouraged to</w:t>
-      </w:r>
-      <w:r>
-        <w:rPr>
-          <w:rFonts w:ascii="Book Antiqua" w:hAnsi="Book Antiqua"/>
-          <w:spacing w:val="1"/>
-        </w:rPr>
-        <w:t xml:space="preserve"> </w:t>
-      </w:r>
-      <w:r>
-        <w:rPr>
-          <w:rFonts w:ascii="Book Antiqua" w:hAnsi="Book Antiqua"/>
-        </w:rPr>
-        <w:t>keep</w:t>
-      </w:r>
-      <w:r>
-        <w:rPr>
-          <w:rFonts w:ascii="Book Antiqua" w:hAnsi="Book Antiqua"/>
-          <w:spacing w:val="25"/>
-        </w:rPr>
-        <w:t xml:space="preserve"> </w:t>
-      </w:r>
-      <w:r>
-        <w:rPr>
-          <w:rFonts w:ascii="Book Antiqua" w:hAnsi="Book Antiqua"/>
-        </w:rPr>
-        <w:t>abreast</w:t>
-      </w:r>
-      <w:r>
-        <w:rPr>
-          <w:rFonts w:ascii="Book Antiqua" w:hAnsi="Book Antiqua"/>
-          <w:spacing w:val="39"/>
-        </w:rPr>
-        <w:t xml:space="preserve"> </w:t>
-      </w:r>
-      <w:r>
-        <w:rPr>
-          <w:rFonts w:ascii="Book Antiqua" w:hAnsi="Book Antiqua"/>
-        </w:rPr>
-        <w:t>of</w:t>
-      </w:r>
-      <w:r>
-        <w:rPr>
-          <w:rFonts w:ascii="Book Antiqua" w:hAnsi="Book Antiqua"/>
-          <w:spacing w:val="22"/>
-        </w:rPr>
-        <w:t xml:space="preserve"> </w:t>
-      </w:r>
-      <w:r>
-        <w:rPr>
-          <w:rFonts w:ascii="Book Antiqua" w:hAnsi="Book Antiqua"/>
-        </w:rPr>
-        <w:t>all</w:t>
-      </w:r>
-      <w:r>
-        <w:rPr>
-          <w:rFonts w:ascii="Book Antiqua" w:hAnsi="Book Antiqua"/>
-          <w:spacing w:val="19"/>
-        </w:rPr>
-        <w:t xml:space="preserve"> </w:t>
-      </w:r>
-      <w:r>
-        <w:rPr>
-          <w:rFonts w:ascii="Book Antiqua" w:hAnsi="Book Antiqua"/>
-        </w:rPr>
-        <w:t>active</w:t>
-      </w:r>
-      <w:r>
-        <w:rPr>
-          <w:rFonts w:ascii="Book Antiqua" w:hAnsi="Book Antiqua"/>
-          <w:spacing w:val="19"/>
-        </w:rPr>
-        <w:t xml:space="preserve"> </w:t>
-      </w:r>
-      <w:r>
-        <w:rPr>
-          <w:rFonts w:ascii="Book Antiqua" w:hAnsi="Book Antiqua"/>
-        </w:rPr>
-        <w:t>developments.</w:t>
-      </w:r>
-    </w:p>
-    <w:p>
-      <w:pPr>
-        <w:spacing w:line="252" w:lineRule="auto"/>
-        <w:rPr>
-          <w:rFonts w:ascii="Book Antiqua" w:hAnsi="Book Antiqua"/>
-        </w:rPr>
-      </w:pPr>
-    </w:p>
-    <w:p>
-      <w:pPr>
-        <w:spacing w:line="252" w:lineRule="auto"/>
-        <w:rPr>
-          <w:rFonts w:ascii="Book Antiqua" w:hAnsi="Book Antiqua"/>
-        </w:rPr>
-      </w:pPr>
-    </w:p>
-    <w:p>
-      <w:pPr>
-        <w:spacing w:line="252" w:lineRule="auto"/>
-        <w:rPr>
-          <w:rFonts w:ascii="Book Antiqua" w:hAnsi="Book Antiqua"/>
-        </w:rPr>
-      </w:pPr>
-    </w:p>
-    <w:p>
-      <w:pPr>
-        <w:spacing w:line="252" w:lineRule="auto"/>
-        <w:rPr>
-          <w:rFonts w:ascii="Book Antiqua" w:hAnsi="Book Antiqua"/>
-        </w:rPr>
-      </w:pPr>
-    </w:p>
-    <w:p>
-      <w:pPr>
-        <w:spacing w:line="252" w:lineRule="auto"/>
-        <w:rPr>
-          <w:rFonts w:ascii="Book Antiqua" w:hAnsi="Book Antiqua"/>
-        </w:rPr>
-      </w:pPr>
-    </w:p>
-    <w:p>
-      <w:pPr>
-        <w:spacing w:line="252" w:lineRule="auto"/>
-        <w:rPr>
-          <w:rFonts w:ascii="Book Antiqua" w:hAnsi="Book Antiqua"/>
-        </w:rPr>
-      </w:pPr>
-    </w:p>
-    <w:p>
-      <w:pPr>
-        <w:spacing w:line="252" w:lineRule="auto"/>
-        <w:rPr>
-          <w:rFonts w:ascii="Book Antiqua" w:hAnsi="Book Antiqua"/>
-        </w:rPr>
-      </w:pPr>
-    </w:p>
-    <w:p>
-      <w:pPr>
-        <w:spacing w:line="252" w:lineRule="auto"/>
-        <w:rPr>
-          <w:rFonts w:ascii="Book Antiqua" w:hAnsi="Book Antiqua"/>
-        </w:rPr>
-      </w:pPr>
-    </w:p>
-    <w:p>
-      <w:pPr>
-        <w:spacing w:line="252" w:lineRule="auto"/>
-        <w:rPr>
-          <w:rFonts w:ascii="Book Antiqua" w:hAnsi="Book Antiqua"/>
-        </w:rPr>
-      </w:pPr>
-    </w:p>
-    <w:p>
-      <w:pPr>
-        <w:spacing w:line="252" w:lineRule="auto"/>
-        <w:rPr>
-          <w:rFonts w:ascii="Book Antiqua" w:hAnsi="Book Antiqua"/>
-        </w:rPr>
-      </w:pPr>
-    </w:p>
-    <w:p>
-      <w:pPr>
-        <w:spacing w:line="252" w:lineRule="auto"/>
-        <w:rPr>
-          <w:rFonts w:ascii="Book Antiqua" w:hAnsi="Book Antiqua"/>
-        </w:rPr>
-      </w:pPr>
-    </w:p>
-    <w:p>
-      <w:pPr>
-        <w:spacing w:line="252" w:lineRule="auto"/>
-        <w:rPr>
-          <w:rFonts w:ascii="Book Antiqua" w:hAnsi="Book Antiqua"/>
-        </w:rPr>
-      </w:pPr>
-    </w:p>
-    <w:p>
-      <w:pPr>
-        <w:spacing w:line="252" w:lineRule="auto"/>
-        <w:rPr>
-          <w:rFonts w:ascii="Book Antiqua" w:hAnsi="Book Antiqua"/>
-        </w:rPr>
-      </w:pPr>
-    </w:p>
-    <w:p>
-      <w:pPr>
-        <w:spacing w:line="252" w:lineRule="auto"/>
-        <w:rPr>
-          <w:rFonts w:ascii="Book Antiqua" w:hAnsi="Book Antiqua"/>
-        </w:rPr>
-      </w:pPr>
-    </w:p>
-    <w:p>
-      <w:pPr>
-        <w:spacing w:line="252" w:lineRule="auto"/>
-        <w:rPr>
-          <w:rFonts w:ascii="Book Antiqua" w:hAnsi="Book Antiqua"/>
-        </w:rPr>
-      </w:pPr>
-    </w:p>
-    <w:p>
-      <w:pPr>
-        <w:spacing w:line="252" w:lineRule="auto"/>
-        <w:rPr>
-          <w:rFonts w:ascii="Book Antiqua" w:hAnsi="Book Antiqua"/>
-        </w:rPr>
-      </w:pPr>
-    </w:p>
-    <w:p>
-      <w:pPr>
-        <w:spacing w:line="252" w:lineRule="auto"/>
-        <w:rPr>
-          <w:rFonts w:ascii="Book Antiqua" w:hAnsi="Book Antiqua"/>
-        </w:rPr>
-      </w:pPr>
-    </w:p>
-    <w:p>
-      <w:pPr>
-        <w:spacing w:line="252" w:lineRule="auto"/>
-        <w:rPr>
-          <w:rFonts w:ascii="Book Antiqua" w:hAnsi="Book Antiqua"/>
-        </w:rPr>
         <w:sectPr>
           <w:footerReference w:type="default" r:id="rId7"/>
           <w:type w:val="continuous"/>
@@ -3223,6 +3061,96 @@
           <w:docGrid w:linePitch="299"/>
         </w:sectPr>
       </w:pPr>
+      <w:r>
+        <w:rPr>
+          <w:rFonts w:ascii="Book Antiqua" w:hAnsi="Book Antiqua"/>
+        </w:rPr>
+        <w:t>The organizers retain the right to update, edit, and remove rules summarily by posting it on the website, thus the participants are encouraged to</w:t>
+      </w:r>
+      <w:r>
+        <w:rPr>
+          <w:rFonts w:ascii="Book Antiqua" w:hAnsi="Book Antiqua"/>
+          <w:spacing w:val="1"/>
+        </w:rPr>
+        <w:t xml:space="preserve"> </w:t>
+      </w:r>
+      <w:r>
+        <w:rPr>
+          <w:rFonts w:ascii="Book Antiqua" w:hAnsi="Book Antiqua"/>
+        </w:rPr>
+        <w:t>keep</w:t>
+      </w:r>
+      <w:r>
+        <w:rPr>
+          <w:rFonts w:ascii="Book Antiqua" w:hAnsi="Book Antiqua"/>
+          <w:spacing w:val="25"/>
+        </w:rPr>
+        <w:t xml:space="preserve"> </w:t>
+      </w:r>
+      <w:r>
+        <w:rPr>
+          <w:rFonts w:ascii="Book Antiqua" w:hAnsi="Book Antiqua"/>
+        </w:rPr>
+        <w:t>abreast</w:t>
+      </w:r>
+      <w:r>
+        <w:rPr>
+          <w:rFonts w:ascii="Book Antiqua" w:hAnsi="Book Antiqua"/>
+          <w:spacing w:val="39"/>
+        </w:rPr>
+        <w:t xml:space="preserve"> </w:t>
+      </w:r>
+      <w:r>
+        <w:rPr>
+          <w:rFonts w:ascii="Book Antiqua" w:hAnsi="Book Antiqua"/>
+        </w:rPr>
+        <w:t>of</w:t>
+      </w:r>
+      <w:r>
+        <w:rPr>
+          <w:rFonts w:ascii="Book Antiqua" w:hAnsi="Book Antiqua"/>
+          <w:spacing w:val="22"/>
+        </w:rPr>
+        <w:t xml:space="preserve"> </w:t>
+      </w:r>
+      <w:r>
+        <w:rPr>
+          <w:rFonts w:ascii="Book Antiqua" w:hAnsi="Book Antiqua"/>
+        </w:rPr>
+        <w:t>all</w:t>
+      </w:r>
+      <w:r>
+        <w:rPr>
+          <w:rFonts w:ascii="Book Antiqua" w:hAnsi="Book Antiqua"/>
+          <w:spacing w:val="19"/>
+        </w:rPr>
+        <w:t xml:space="preserve"> </w:t>
+      </w:r>
+      <w:r>
+        <w:rPr>
+          <w:rFonts w:ascii="Book Antiqua" w:hAnsi="Book Antiqua"/>
+        </w:rPr>
+        <w:t>active</w:t>
+      </w:r>
+      <w:r>
+        <w:rPr>
+          <w:rFonts w:ascii="Book Antiqua" w:hAnsi="Book Antiqua"/>
+          <w:spacing w:val="19"/>
+        </w:rPr>
+        <w:t xml:space="preserve"> </w:t>
+      </w:r>
+      <w:r>
+        <w:rPr>
+          <w:rFonts w:ascii="Book Antiqua" w:hAnsi="Book Antiqua"/>
+        </w:rPr>
+        <w:t>developments</w:t>
+      </w:r>
+      <w:r>
+        <w:rPr>
+          <w:rFonts w:ascii="Book Antiqua" w:hAnsi="Book Antiqua"/>
+        </w:rPr>
+        <w:t>.</w:t>
+      </w:r>
     </w:p>
     <w:p>
       <w:pPr>
@@ -3246,7 +3174,7 @@
 </file>
 
 <file path=word/endnotes.xml><?xml version="1.0" encoding="utf-8"?>
-<w:endnotes xmlns:wpc="http://schemas.microsoft.com/office/word/2010/wordprocessingCanvas" xmlns:cx="http://schemas.microsoft.com/office/drawing/2014/chartex" xmlns:cx1="http://schemas.microsoft.com/office/drawing/2015/9/8/chartex" xmlns:cx2="http://schemas.microsoft.com/office/drawing/2015/10/21/chartex" xmlns:cx3="http://schemas.microsoft.com/office/drawing/2016/5/9/chartex" xmlns:cx4="http://schemas.microsoft.com/office/drawing/2016/5/10/chartex" xmlns:cx5="http://schemas.microsoft.com/office/drawing/2016/5/11/chartex" xmlns:cx6="http://schemas.microsoft.com/office/drawing/2016/5/12/chartex" xmlns:cx7="http://schemas.microsoft.com/office/drawing/2016/5/13/chartex" xmlns:cx8="http://schemas.microsoft.com/office/drawing/2016/5/14/chartex" xmlns:mc="http://schemas.openxmlformats.org/markup-compatibility/2006" xmlns:aink="http://schemas.microsoft.com/office/drawing/2016/ink" xmlns:am3d="http://schemas.microsoft.com/office/drawing/2017/model3d" xmlns:o="urn:schemas-microsoft-com:office:office" xmlns:oel="http://schemas.microsoft.com/office/2019/extlst" xmlns:r="http://schemas.openxmlformats.org/officeDocument/2006/relationships" xmlns:m="http://schemas.openxmlformats.org/officeDocument/2006/math" xmlns:v="urn:schemas-microsoft-com:vml" xmlns:wp14="http://schemas.microsoft.com/office/word/2010/wordprocessingDrawing" xmlns:wp="http://schemas.openxmlformats.org/drawingml/2006/wordprocessingDrawing" xmlns:w10="urn:schemas-microsoft-com:office:word" xmlns:w="http://schemas.openxmlformats.org/wordprocessingml/2006/main" xmlns:w14="http://schemas.microsoft.com/office/word/2010/wordml" xmlns:w15="http://schemas.microsoft.com/office/word/2012/wordml" xmlns:w16cex="http://schemas.microsoft.com/office/word/2018/wordml/cex" xmlns:w16cid="http://schemas.microsoft.com/office/word/2016/wordml/cid" xmlns:w16="http://schemas.microsoft.com/office/word/2018/wordml" xmlns:w16sdtdh="http://schemas.microsoft.com/office/word/2020/wordml/sdtdatahash" xmlns:w16se="http://schemas.microsoft.com/office/word/2015/wordml/symex" xmlns:wpg="http://schemas.microsoft.com/office/word/2010/wordprocessingGroup" xmlns:wpi="http://schemas.microsoft.com/office/word/2010/wordprocessingInk" xmlns:wne="http://schemas.microsoft.com/office/word/2006/wordml" xmlns:wps="http://schemas.microsoft.com/office/word/2010/wordprocessingShape" mc:Ignorable="w14 w15 w16se w16cid w16 w16cex w16sdtdh wp14">
+<w:endnotes xmlns:wpc="http://schemas.microsoft.com/office/word/2010/wordprocessingCanvas" xmlns:cx="http://schemas.microsoft.com/office/drawing/2014/chartex" xmlns:cx1="http://schemas.microsoft.com/office/drawing/2015/9/8/chartex" xmlns:cx2="http://schemas.microsoft.com/office/drawing/2015/10/21/chartex" xmlns:cx3="http://schemas.microsoft.com/office/drawing/2016/5/9/chartex" xmlns:cx4="http://schemas.microsoft.com/office/drawing/2016/5/10/chartex" xmlns:cx5="http://schemas.microsoft.com/office/drawing/2016/5/11/chartex" xmlns:cx6="http://schemas.microsoft.com/office/drawing/2016/5/12/chartex" xmlns:cx7="http://schemas.microsoft.com/office/drawing/2016/5/13/chartex" xmlns:cx8="http://schemas.microsoft.com/office/drawing/2016/5/14/chartex" xmlns:mc="http://schemas.openxmlformats.org/markup-compatibility/2006" xmlns:aink="http://schemas.microsoft.com/office/drawing/2016/ink" xmlns:am3d="http://schemas.microsoft.com/office/drawing/2017/model3d" xmlns:o="urn:schemas-microsoft-com:office:office" xmlns:oel="http://schemas.microsoft.com/office/2019/extlst" xmlns:r="http://schemas.openxmlformats.org/officeDocument/2006/relationships" xmlns:m="http://schemas.openxmlformats.org/officeDocument/2006/math" xmlns:v="urn:schemas-microsoft-com:vml" xmlns:wp14="http://schemas.microsoft.com/office/word/2010/wordprocessingDrawing" xmlns:wp="http://schemas.openxmlformats.org/drawingml/2006/wordprocessingDrawing" xmlns:w10="urn:schemas-microsoft-com:office:word" xmlns:w="http://schemas.openxmlformats.org/wordprocessingml/2006/main" xmlns:w14="http://schemas.microsoft.com/office/word/2010/wordml" xmlns:w15="http://schemas.microsoft.com/office/word/2012/wordml" xmlns:w16cex="http://schemas.microsoft.com/office/word/2018/wordml/cex" xmlns:w16cid="http://schemas.microsoft.com/office/word/2016/wordml/cid" xmlns:w16="http://schemas.microsoft.com/office/word/2018/wordml" xmlns:w16du="http://schemas.microsoft.com/office/word/2023/wordml/word16du" xmlns:w16sdtdh="http://schemas.microsoft.com/office/word/2020/wordml/sdtdatahash" xmlns:w16se="http://schemas.microsoft.com/office/word/2015/wordml/symex" xmlns:wpg="http://schemas.microsoft.com/office/word/2010/wordprocessingGroup" xmlns:wpi="http://schemas.microsoft.com/office/word/2010/wordprocessingInk" xmlns:wne="http://schemas.microsoft.com/office/word/2006/wordml" xmlns:wps="http://schemas.microsoft.com/office/word/2010/wordprocessingShape" mc:Ignorable="w14 w15 w16se w16cid w16 w16cex w16sdtdh wp14">
   <w:endnote w:type="separator" w:id="-1">
     <w:p>
       <w:r>
@@ -3265,7 +3193,7 @@
 </file>
 
 <file path=word/footer1.xml><?xml version="1.0" encoding="utf-8"?>
-<w:ftr xmlns:wpc="http://schemas.microsoft.com/office/word/2010/wordprocessingCanvas" xmlns:cx="http://schemas.microsoft.com/office/drawing/2014/chartex" xmlns:cx1="http://schemas.microsoft.com/office/drawing/2015/9/8/chartex" xmlns:cx2="http://schemas.microsoft.com/office/drawing/2015/10/21/chartex" xmlns:cx3="http://schemas.microsoft.com/office/drawing/2016/5/9/chartex" xmlns:cx4="http://schemas.microsoft.com/office/drawing/2016/5/10/chartex" xmlns:cx5="http://schemas.microsoft.com/office/drawing/2016/5/11/chartex" xmlns:cx6="http://schemas.microsoft.com/office/drawing/2016/5/12/chartex" xmlns:cx7="http://schemas.microsoft.com/office/drawing/2016/5/13/chartex" xmlns:cx8="http://schemas.microsoft.com/office/drawing/2016/5/14/chartex" xmlns:mc="http://schemas.openxmlformats.org/markup-compatibility/2006" xmlns:aink="http://schemas.microsoft.com/office/drawing/2016/ink" xmlns:am3d="http://schemas.microsoft.com/office/drawing/2017/model3d" xmlns:o="urn:schemas-microsoft-com:office:office" xmlns:oel="http://schemas.microsoft.com/office/2019/extlst" xmlns:r="http://schemas.openxmlformats.org/officeDocument/2006/relationships" xmlns:m="http://schemas.openxmlformats.org/officeDocument/2006/math" xmlns:v="urn:schemas-microsoft-com:vml" xmlns:wp14="http://schemas.microsoft.com/office/word/2010/wordprocessingDrawing" xmlns:wp="http://schemas.openxmlformats.org/drawingml/2006/wordprocessingDrawing" xmlns:w10="urn:schemas-microsoft-com:office:word" xmlns:w="http://schemas.openxmlformats.org/wordprocessingml/2006/main" xmlns:w14="http://schemas.microsoft.com/office/word/2010/wordml" xmlns:w15="http://schemas.microsoft.com/office/word/2012/wordml" xmlns:w16cex="http://schemas.microsoft.com/office/word/2018/wordml/cex" xmlns:w16cid="http://schemas.microsoft.com/office/word/2016/wordml/cid" xmlns:w16="http://schemas.microsoft.com/office/word/2018/wordml" xmlns:w16sdtdh="http://schemas.microsoft.com/office/word/2020/wordml/sdtdatahash" xmlns:w16se="http://schemas.microsoft.com/office/word/2015/wordml/symex" xmlns:wpg="http://schemas.microsoft.com/office/word/2010/wordprocessingGroup" xmlns:wpi="http://schemas.microsoft.com/office/word/2010/wordprocessingInk" xmlns:wne="http://schemas.microsoft.com/office/word/2006/wordml" xmlns:wps="http://schemas.microsoft.com/office/word/2010/wordprocessingShape" mc:Ignorable="w14 w15 w16se w16cid w16 w16cex w16sdtdh wp14">
+<w:ftr xmlns:wpc="http://schemas.microsoft.com/office/word/2010/wordprocessingCanvas" xmlns:cx="http://schemas.microsoft.com/office/drawing/2014/chartex" xmlns:cx1="http://schemas.microsoft.com/office/drawing/2015/9/8/chartex" xmlns:cx2="http://schemas.microsoft.com/office/drawing/2015/10/21/chartex" xmlns:cx3="http://schemas.microsoft.com/office/drawing/2016/5/9/chartex" xmlns:cx4="http://schemas.microsoft.com/office/drawing/2016/5/10/chartex" xmlns:cx5="http://schemas.microsoft.com/office/drawing/2016/5/11/chartex" xmlns:cx6="http://schemas.microsoft.com/office/drawing/2016/5/12/chartex" xmlns:cx7="http://schemas.microsoft.com/office/drawing/2016/5/13/chartex" xmlns:cx8="http://schemas.microsoft.com/office/drawing/2016/5/14/chartex" xmlns:mc="http://schemas.openxmlformats.org/markup-compatibility/2006" xmlns:aink="http://schemas.microsoft.com/office/drawing/2016/ink" xmlns:am3d="http://schemas.microsoft.com/office/drawing/2017/model3d" xmlns:o="urn:schemas-microsoft-com:office:office" xmlns:oel="http://schemas.microsoft.com/office/2019/extlst" xmlns:r="http://schemas.openxmlformats.org/officeDocument/2006/relationships" xmlns:m="http://schemas.openxmlformats.org/officeDocument/2006/math" xmlns:v="urn:schemas-microsoft-com:vml" xmlns:wp14="http://schemas.microsoft.com/office/word/2010/wordprocessingDrawing" xmlns:wp="http://schemas.openxmlformats.org/drawingml/2006/wordprocessingDrawing" xmlns:w10="urn:schemas-microsoft-com:office:word" xmlns:w="http://schemas.openxmlformats.org/wordprocessingml/2006/main" xmlns:w14="http://schemas.microsoft.com/office/word/2010/wordml" xmlns:w15="http://schemas.microsoft.com/office/word/2012/wordml" xmlns:w16cex="http://schemas.microsoft.com/office/word/2018/wordml/cex" xmlns:w16cid="http://schemas.microsoft.com/office/word/2016/wordml/cid" xmlns:w16="http://schemas.microsoft.com/office/word/2018/wordml" xmlns:w16du="http://schemas.microsoft.com/office/word/2023/wordml/word16du" xmlns:w16sdtdh="http://schemas.microsoft.com/office/word/2020/wordml/sdtdatahash" xmlns:w16se="http://schemas.microsoft.com/office/word/2015/wordml/symex" xmlns:wpg="http://schemas.microsoft.com/office/word/2010/wordprocessingGroup" xmlns:wpi="http://schemas.microsoft.com/office/word/2010/wordprocessingInk" xmlns:wne="http://schemas.microsoft.com/office/word/2006/wordml" xmlns:wps="http://schemas.microsoft.com/office/word/2010/wordprocessingShape" mc:Ignorable="w14 w15 w16se w16cid w16 w16cex w16sdtdh wp14">
   <w:p>
     <w:pPr>
       <w:pStyle w:val="BodyText"/>
@@ -3431,7 +3359,7 @@
 </file>
 
 <file path=word/footnotes.xml><?xml version="1.0" encoding="utf-8"?>
-<w:footnotes xmlns:wpc="http://schemas.microsoft.com/office/word/2010/wordprocessingCanvas" xmlns:cx="http://schemas.microsoft.com/office/drawing/2014/chartex" xmlns:cx1="http://schemas.microsoft.com/office/drawing/2015/9/8/chartex" xmlns:cx2="http://schemas.microsoft.com/office/drawing/2015/10/21/chartex" xmlns:cx3="http://schemas.microsoft.com/office/drawing/2016/5/9/chartex" xmlns:cx4="http://schemas.microsoft.com/office/drawing/2016/5/10/chartex" xmlns:cx5="http://schemas.microsoft.com/office/drawing/2016/5/11/chartex" xmlns:cx6="http://schemas.microsoft.com/office/drawing/2016/5/12/chartex" xmlns:cx7="http://schemas.microsoft.com/office/drawing/2016/5/13/chartex" xmlns:cx8="http://schemas.microsoft.com/office/drawing/2016/5/14/chartex" xmlns:mc="http://schemas.openxmlformats.org/markup-compatibility/2006" xmlns:aink="http://schemas.microsoft.com/office/drawing/2016/ink" xmlns:am3d="http://schemas.microsoft.com/office/drawing/2017/model3d" xmlns:o="urn:schemas-microsoft-com:office:office" xmlns:oel="http://schemas.microsoft.com/office/2019/extlst" xmlns:r="http://schemas.openxmlformats.org/officeDocument/2006/relationships" xmlns:m="http://schemas.openxmlformats.org/officeDocument/2006/math" xmlns:v="urn:schemas-microsoft-com:vml" xmlns:wp14="http://schemas.microsoft.com/office/word/2010/wordprocessingDrawing" xmlns:wp="http://schemas.openxmlformats.org/drawingml/2006/wordprocessingDrawing" xmlns:w10="urn:schemas-microsoft-com:office:word" xmlns:w="http://schemas.openxmlformats.org/wordprocessingml/2006/main" xmlns:w14="http://schemas.microsoft.com/office/word/2010/wordml" xmlns:w15="http://schemas.microsoft.com/office/word/2012/wordml" xmlns:w16cex="http://schemas.microsoft.com/office/word/2018/wordml/cex" xmlns:w16cid="http://schemas.microsoft.com/office/word/2016/wordml/cid" xmlns:w16="http://schemas.microsoft.com/office/word/2018/wordml" xmlns:w16sdtdh="http://schemas.microsoft.com/office/word/2020/wordml/sdtdatahash" xmlns:w16se="http://schemas.microsoft.com/office/word/2015/wordml/symex" xmlns:wpg="http://schemas.microsoft.com/office/word/2010/wordprocessingGroup" xmlns:wpi="http://schemas.microsoft.com/office/word/2010/wordprocessingInk" xmlns:wne="http://schemas.microsoft.com/office/word/2006/wordml" xmlns:wps="http://schemas.microsoft.com/office/word/2010/wordprocessingShape" mc:Ignorable="w14 w15 w16se w16cid w16 w16cex w16sdtdh wp14">
+<w:footnotes xmlns:wpc="http://schemas.microsoft.com/office/word/2010/wordprocessingCanvas" xmlns:cx="http://schemas.microsoft.com/office/drawing/2014/chartex" xmlns:cx1="http://schemas.microsoft.com/office/drawing/2015/9/8/chartex" xmlns:cx2="http://schemas.microsoft.com/office/drawing/2015/10/21/chartex" xmlns:cx3="http://schemas.microsoft.com/office/drawing/2016/5/9/chartex" xmlns:cx4="http://schemas.microsoft.com/office/drawing/2016/5/10/chartex" xmlns:cx5="http://schemas.microsoft.com/office/drawing/2016/5/11/chartex" xmlns:cx6="http://schemas.microsoft.com/office/drawing/2016/5/12/chartex" xmlns:cx7="http://schemas.microsoft.com/office/drawing/2016/5/13/chartex" xmlns:cx8="http://schemas.microsoft.com/office/drawing/2016/5/14/chartex" xmlns:mc="http://schemas.openxmlformats.org/markup-compatibility/2006" xmlns:aink="http://schemas.microsoft.com/office/drawing/2016/ink" xmlns:am3d="http://schemas.microsoft.com/office/drawing/2017/model3d" xmlns:o="urn:schemas-microsoft-com:office:office" xmlns:oel="http://schemas.microsoft.com/office/2019/extlst" xmlns:r="http://schemas.openxmlformats.org/officeDocument/2006/relationships" xmlns:m="http://schemas.openxmlformats.org/officeDocument/2006/math" xmlns:v="urn:schemas-microsoft-com:vml" xmlns:wp14="http://schemas.microsoft.com/office/word/2010/wordprocessingDrawing" xmlns:wp="http://schemas.openxmlformats.org/drawingml/2006/wordprocessingDrawing" xmlns:w10="urn:schemas-microsoft-com:office:word" xmlns:w="http://schemas.openxmlformats.org/wordprocessingml/2006/main" xmlns:w14="http://schemas.microsoft.com/office/word/2010/wordml" xmlns:w15="http://schemas.microsoft.com/office/word/2012/wordml" xmlns:w16cex="http://schemas.microsoft.com/office/word/2018/wordml/cex" xmlns:w16cid="http://schemas.microsoft.com/office/word/2016/wordml/cid" xmlns:w16="http://schemas.microsoft.com/office/word/2018/wordml" xmlns:w16du="http://schemas.microsoft.com/office/word/2023/wordml/word16du" xmlns:w16sdtdh="http://schemas.microsoft.com/office/word/2020/wordml/sdtdatahash" xmlns:w16se="http://schemas.microsoft.com/office/word/2015/wordml/symex" xmlns:wpg="http://schemas.microsoft.com/office/word/2010/wordprocessingGroup" xmlns:wpi="http://schemas.microsoft.com/office/word/2010/wordprocessingInk" xmlns:wne="http://schemas.microsoft.com/office/word/2006/wordml" xmlns:wps="http://schemas.microsoft.com/office/word/2010/wordprocessingShape" mc:Ignorable="w14 w15 w16se w16cid w16 w16cex w16sdtdh wp14">
   <w:footnote w:type="separator" w:id="-1">
     <w:p>
       <w:r>
@@ -3450,7 +3378,7 @@
 </file>
 
 <file path=word/numbering.xml><?xml version="1.0" encoding="utf-8"?>
-<w:numbering xmlns:wpc="http://schemas.microsoft.com/office/word/2010/wordprocessingCanvas" xmlns:cx="http://schemas.microsoft.com/office/drawing/2014/chartex" xmlns:cx1="http://schemas.microsoft.com/office/drawing/2015/9/8/chartex" xmlns:cx2="http://schemas.microsoft.com/office/drawing/2015/10/21/chartex" xmlns:cx3="http://schemas.microsoft.com/office/drawing/2016/5/9/chartex" xmlns:cx4="http://schemas.microsoft.com/office/drawing/2016/5/10/chartex" xmlns:cx5="http://schemas.microsoft.com/office/drawing/2016/5/11/chartex" xmlns:cx6="http://schemas.microsoft.com/office/drawing/2016/5/12/chartex" xmlns:cx7="http://schemas.microsoft.com/office/drawing/2016/5/13/chartex" xmlns:cx8="http://schemas.microsoft.com/office/drawing/2016/5/14/chartex" xmlns:mc="http://schemas.openxmlformats.org/markup-compatibility/2006" xmlns:aink="http://schemas.microsoft.com/office/drawing/2016/ink" xmlns:am3d="http://schemas.microsoft.com/office/drawing/2017/model3d" xmlns:o="urn:schemas-microsoft-com:office:office" xmlns:oel="http://schemas.microsoft.com/office/2019/extlst" xmlns:r="http://schemas.openxmlformats.org/officeDocument/2006/relationships" xmlns:m="http://schemas.openxmlformats.org/officeDocument/2006/math" xmlns:v="urn:schemas-microsoft-com:vml" xmlns:wp14="http://schemas.microsoft.com/office/word/2010/wordprocessingDrawing" xmlns:wp="http://schemas.openxmlformats.org/drawingml/2006/wordprocessingDrawing" xmlns:w10="urn:schemas-microsoft-com:office:word" xmlns:w="http://schemas.openxmlformats.org/wordprocessingml/2006/main" xmlns:w14="http://schemas.microsoft.com/office/word/2010/wordml" xmlns:w15="http://schemas.microsoft.com/office/word/2012/wordml" xmlns:w16cex="http://schemas.microsoft.com/office/word/2018/wordml/cex" xmlns:w16cid="http://schemas.microsoft.com/office/word/2016/wordml/cid" xmlns:w16="http://schemas.microsoft.com/office/word/2018/wordml" xmlns:w16sdtdh="http://schemas.microsoft.com/office/word/2020/wordml/sdtdatahash" xmlns:w16se="http://schemas.microsoft.com/office/word/2015/wordml/symex" xmlns:wpg="http://schemas.microsoft.com/office/word/2010/wordprocessingGroup" xmlns:wpi="http://schemas.microsoft.com/office/word/2010/wordprocessingInk" xmlns:wne="http://schemas.microsoft.com/office/word/2006/wordml" xmlns:wps="http://schemas.microsoft.com/office/word/2010/wordprocessingShape" mc:Ignorable="w14 w15 w16se w16cid w16 w16cex w16sdtdh wp14">
+<w:numbering xmlns:wpc="http://schemas.microsoft.com/office/word/2010/wordprocessingCanvas" xmlns:cx="http://schemas.microsoft.com/office/drawing/2014/chartex" xmlns:cx1="http://schemas.microsoft.com/office/drawing/2015/9/8/chartex" xmlns:cx2="http://schemas.microsoft.com/office/drawing/2015/10/21/chartex" xmlns:cx3="http://schemas.microsoft.com/office/drawing/2016/5/9/chartex" xmlns:cx4="http://schemas.microsoft.com/office/drawing/2016/5/10/chartex" xmlns:cx5="http://schemas.microsoft.com/office/drawing/2016/5/11/chartex" xmlns:cx6="http://schemas.microsoft.com/office/drawing/2016/5/12/chartex" xmlns:cx7="http://schemas.microsoft.com/office/drawing/2016/5/13/chartex" xmlns:cx8="http://schemas.microsoft.com/office/drawing/2016/5/14/chartex" xmlns:mc="http://schemas.openxmlformats.org/markup-compatibility/2006" xmlns:aink="http://schemas.microsoft.com/office/drawing/2016/ink" xmlns:am3d="http://schemas.microsoft.com/office/drawing/2017/model3d" xmlns:o="urn:schemas-microsoft-com:office:office" xmlns:oel="http://schemas.microsoft.com/office/2019/extlst" xmlns:r="http://schemas.openxmlformats.org/officeDocument/2006/relationships" xmlns:m="http://schemas.openxmlformats.org/officeDocument/2006/math" xmlns:v="urn:schemas-microsoft-com:vml" xmlns:wp14="http://schemas.microsoft.com/office/word/2010/wordprocessingDrawing" xmlns:wp="http://schemas.openxmlformats.org/drawingml/2006/wordprocessingDrawing" xmlns:w10="urn:schemas-microsoft-com:office:word" xmlns:w="http://schemas.openxmlformats.org/wordprocessingml/2006/main" xmlns:w14="http://schemas.microsoft.com/office/word/2010/wordml" xmlns:w15="http://schemas.microsoft.com/office/word/2012/wordml" xmlns:w16cex="http://schemas.microsoft.com/office/word/2018/wordml/cex" xmlns:w16cid="http://schemas.microsoft.com/office/word/2016/wordml/cid" xmlns:w16="http://schemas.microsoft.com/office/word/2018/wordml" xmlns:w16du="http://schemas.microsoft.com/office/word/2023/wordml/word16du" xmlns:w16sdtdh="http://schemas.microsoft.com/office/word/2020/wordml/sdtdatahash" xmlns:w16se="http://schemas.microsoft.com/office/word/2015/wordml/symex" xmlns:wpg="http://schemas.microsoft.com/office/word/2010/wordprocessingGroup" xmlns:wpi="http://schemas.microsoft.com/office/word/2010/wordprocessingInk" xmlns:wne="http://schemas.microsoft.com/office/word/2006/wordml" xmlns:wps="http://schemas.microsoft.com/office/word/2010/wordprocessingShape" mc:Ignorable="w14 w15 w16se w16cid w16 w16cex w16sdtdh wp14">
   <w:abstractNum w:abstractNumId="0" w15:restartNumberingAfterBreak="0">
     <w:nsid w:val="10E13BF3"/>
     <w:multiLevelType w:val="hybridMultilevel"/>

</xml_diff>